<commit_message>
Pirmeiras Etas da Correção sendo realizadas!
</commit_message>
<xml_diff>
--- a/MVC/Rotas MATAO.docx
+++ b/MVC/Rotas MATAO.docx
@@ -30,7 +30,7 @@
           <w:color w:val="000000"/>
           <w:sz w:val="28"/>
         </w:rPr>
-        <w:t>ROTA DE TRABALHO - 25/04/2022</w:t>
+        <w:t>ROTA DE TRABALHO - 26/04/2022</w:t>
       </w:r>
     </w:p>
     <w:p>
@@ -51,979 +51,17 @@
           <w:rFonts w:ascii="Segoe UI" w:eastAsia="Segoe UI" w:hAnsi="Segoe UI" w:cs="Segoe UI"/>
           <w:b/>
           <w:color w:val="000000"/>
-          <w:sz w:val="28"/>
-        </w:rPr>
-      </w:pPr>
-      <w:r>
-        <w:rPr>
-          <w:rFonts w:ascii="Segoe UI" w:eastAsia="Segoe UI" w:hAnsi="Segoe UI" w:cs="Segoe UI"/>
-          <w:b/>
-          <w:color w:val="000000"/>
           <w:sz w:val="22"/>
         </w:rPr>
-        <w:t>Nome da Equipe: EQUIPE B</w:t>
-      </w:r>
-    </w:p>
-    <w:p>
-      <w:pPr>
-        <w:jc w:val="left"/>
+      </w:pPr>
+      <w:r>
         <w:rPr>
           <w:rFonts w:ascii="Segoe UI" w:eastAsia="Segoe UI" w:hAnsi="Segoe UI" w:cs="Segoe UI"/>
           <w:b/>
           <w:color w:val="000000"/>
           <w:sz w:val="22"/>
         </w:rPr>
-      </w:pPr>
-      <w:r>
-        <w:rPr>
-          <w:rFonts w:ascii="Segoe UI" w:eastAsia="Segoe UI" w:hAnsi="Segoe UI" w:cs="Segoe UI"/>
-          <w:b/>
-          <w:color w:val="000000"/>
-          <w:sz w:val="22"/>
-        </w:rPr>
-        <w:t>Cidade: MATAO</w:t>
-      </w:r>
-    </w:p>
-    <w:p>
-      <w:pPr>
-        <w:jc w:val="left"/>
-        <w:rPr>
-          <w:rFonts w:ascii="Segoe UI" w:eastAsia="Segoe UI" w:hAnsi="Segoe UI" w:cs="Segoe UI"/>
-          <w:b/>
-          <w:color w:val="000000"/>
-          <w:sz w:val="22"/>
-        </w:rPr>
-      </w:pPr>
-      <w:r>
-        <w:rPr>
-          <w:rFonts w:ascii="Segoe UI" w:eastAsia="Segoe UI" w:hAnsi="Segoe UI" w:cs="Segoe UI"/>
-          <w:b/>
-          <w:color w:val="000000"/>
-          <w:sz w:val="22"/>
-        </w:rPr>
-        <w:t>Tipo de Serviço: INSTALACAO</w:t>
-      </w:r>
-    </w:p>
-    <w:p>
-      <w:pPr>
-        <w:jc w:val="left"/>
-        <w:rPr>
-          <w:rFonts w:ascii="Segoe UI" w:eastAsia="Segoe UI" w:hAnsi="Segoe UI" w:cs="Segoe UI"/>
-          <w:b/>
-          <w:color w:val="000000"/>
-          <w:sz w:val="22"/>
-        </w:rPr>
-      </w:pPr>
-    </w:p>
-    <w:p>
-      <w:pPr>
-        <w:jc w:val="left"/>
-        <w:rPr>
-          <w:rFonts w:ascii="Segoe UI" w:eastAsia="Segoe UI" w:hAnsi="Segoe UI" w:cs="Segoe UI"/>
-          <w:b/>
-          <w:color w:val="000000"/>
-          <w:sz w:val="22"/>
-        </w:rPr>
-      </w:pPr>
-      <w:r>
-        <w:rPr>
-          <w:rFonts w:ascii="Segoe UI" w:eastAsia="Segoe UI" w:hAnsi="Segoe UI" w:cs="Segoe UI"/>
-          <w:b/>
-          <w:color w:val="000000"/>
-          <w:sz w:val="18"/>
-          <w:u w:val="single"/>
-        </w:rPr>
-        <w:t>Contrato:</w:t>
-      </w:r>
-      <w:r>
-        <w:rPr>
-          <w:rFonts w:ascii="Segoe UI" w:eastAsia="Segoe UI" w:hAnsi="Segoe UI" w:cs="Segoe UI"/>
-          <w:b w:val="0"/>
-          <w:color w:val="000000"/>
-          <w:sz w:val="18"/>
-          <w:u w:val="single"/>
-        </w:rPr>
-        <w:t xml:space="preserve"> </w:t>
-      </w:r>
-      <w:r>
-        <w:rPr>
-          <w:rFonts w:ascii="Segoe UI" w:eastAsia="Segoe UI" w:hAnsi="Segoe UI" w:cs="Segoe UI"/>
-          <w:b/>
-          <w:color w:val="000000"/>
-          <w:sz w:val="18"/>
-          <w:u w:val="single"/>
-        </w:rPr>
-        <w:t xml:space="preserve"> - Assinante:</w:t>
-      </w:r>
-      <w:r>
-        <w:rPr>
-          <w:rFonts w:ascii="Segoe UI" w:eastAsia="Segoe UI" w:hAnsi="Segoe UI" w:cs="Segoe UI"/>
-          <w:b w:val="0"/>
-          <w:color w:val="000000"/>
-          <w:sz w:val="18"/>
-          <w:u w:val="single"/>
-        </w:rPr>
-        <w:t xml:space="preserve"> </w:t>
-      </w:r>
-    </w:p>
-    <w:p>
-      <w:pPr>
-        <w:jc w:val="left"/>
-        <w:rPr>
-          <w:rFonts w:ascii="Segoe UI" w:eastAsia="Segoe UI" w:hAnsi="Segoe UI" w:cs="Segoe UI"/>
-          <w:b w:val="0"/>
-          <w:color w:val="000000"/>
-          <w:sz w:val="18"/>
-          <w:u w:val="single"/>
-        </w:rPr>
-      </w:pPr>
-      <w:r>
-        <w:rPr>
-          <w:rFonts w:ascii="Segoe UI" w:eastAsia="Segoe UI" w:hAnsi="Segoe UI" w:cs="Segoe UI"/>
-          <w:b/>
-          <w:color w:val="000000"/>
-          <w:sz w:val="18"/>
-          <w:u w:val="none"/>
-        </w:rPr>
-        <w:t xml:space="preserve">Endereço:  </w:t>
-      </w:r>
-      <w:r>
-        <w:rPr>
-          <w:rFonts w:ascii="Segoe UI" w:eastAsia="Segoe UI" w:hAnsi="Segoe UI" w:cs="Segoe UI"/>
-          <w:b w:val="0"/>
-          <w:color w:val="000000"/>
-          <w:sz w:val="18"/>
-          <w:u w:val="none"/>
-        </w:rPr>
-        <w:t>V ORLANDO JOSE SCUTTI, Numero 1792  - PARQUE MONACO</w:t>
-      </w:r>
-    </w:p>
-    <w:p>
-      <w:pPr>
-        <w:jc w:val="left"/>
-        <w:rPr>
-          <w:rFonts w:ascii="Segoe UI" w:eastAsia="Segoe UI" w:hAnsi="Segoe UI" w:cs="Segoe UI"/>
-          <w:b w:val="0"/>
-          <w:color w:val="000000"/>
-          <w:sz w:val="18"/>
-          <w:u w:val="none"/>
-        </w:rPr>
-      </w:pPr>
-      <w:r>
-        <w:rPr>
-          <w:rFonts w:ascii="Segoe UI" w:eastAsia="Segoe UI" w:hAnsi="Segoe UI" w:cs="Segoe UI"/>
-          <w:b/>
-          <w:color w:val="000000"/>
-          <w:sz w:val="18"/>
-          <w:u w:val="none"/>
-        </w:rPr>
-        <w:t xml:space="preserve">CEP: </w:t>
-      </w:r>
-      <w:r>
-        <w:rPr>
-          <w:rFonts w:ascii="Segoe UI" w:eastAsia="Segoe UI" w:hAnsi="Segoe UI" w:cs="Segoe UI"/>
-          <w:b w:val="0"/>
-          <w:color w:val="000000"/>
-          <w:sz w:val="18"/>
-          <w:u w:val="none"/>
-        </w:rPr>
-        <w:t>15993-720</w:t>
-      </w:r>
-    </w:p>
-    <w:p>
-      <w:pPr>
-        <w:jc w:val="left"/>
-        <w:rPr>
-          <w:rFonts w:ascii="Segoe UI" w:eastAsia="Segoe UI" w:hAnsi="Segoe UI" w:cs="Segoe UI"/>
-          <w:b w:val="0"/>
-          <w:color w:val="000000"/>
-          <w:sz w:val="18"/>
-          <w:u w:val="none"/>
-        </w:rPr>
-      </w:pPr>
-      <w:r>
-        <w:rPr>
-          <w:rFonts w:ascii="Segoe UI" w:eastAsia="Segoe UI" w:hAnsi="Segoe UI" w:cs="Segoe UI"/>
-          <w:b/>
-          <w:color w:val="000000"/>
-          <w:sz w:val="18"/>
-          <w:u w:val="none"/>
-        </w:rPr>
-        <w:t xml:space="preserve">O.S.: </w:t>
-      </w:r>
-      <w:r>
-        <w:rPr>
-          <w:rFonts w:ascii="Segoe UI" w:eastAsia="Segoe UI" w:hAnsi="Segoe UI" w:cs="Segoe UI"/>
-          <w:b w:val="0"/>
-          <w:color w:val="000000"/>
-          <w:sz w:val="18"/>
-          <w:u w:val="none"/>
-        </w:rPr>
-        <w:t>2276880843</w:t>
-      </w:r>
-    </w:p>
-    <w:p>
-      <w:pPr>
-        <w:jc w:val="left"/>
-        <w:rPr>
-          <w:rFonts w:ascii="Segoe UI" w:eastAsia="Segoe UI" w:hAnsi="Segoe UI" w:cs="Segoe UI"/>
-          <w:b w:val="0"/>
-          <w:color w:val="000000"/>
-          <w:sz w:val="18"/>
-          <w:u w:val="none"/>
-        </w:rPr>
-      </w:pPr>
-    </w:p>
-    <w:p>
-      <w:pPr>
-        <w:jc w:val="left"/>
-        <w:rPr>
-          <w:rFonts w:ascii="Segoe UI" w:eastAsia="Segoe UI" w:hAnsi="Segoe UI" w:cs="Segoe UI"/>
-          <w:b w:val="0"/>
-          <w:color w:val="000000"/>
-          <w:sz w:val="18"/>
-          <w:u w:val="none"/>
-        </w:rPr>
-      </w:pPr>
-    </w:p>
-    <w:p>
-      <w:pPr>
-        <w:jc w:val="left"/>
-        <w:rPr>
-          <w:rFonts w:ascii="Segoe UI" w:eastAsia="Segoe UI" w:hAnsi="Segoe UI" w:cs="Segoe UI"/>
-          <w:b w:val="0"/>
-          <w:color w:val="000000"/>
-          <w:sz w:val="18"/>
-          <w:u w:val="none"/>
-        </w:rPr>
-      </w:pPr>
-      <w:r>
-        <w:rPr>
-          <w:rFonts w:ascii="Segoe UI" w:eastAsia="Segoe UI" w:hAnsi="Segoe UI" w:cs="Segoe UI"/>
-          <w:b/>
-          <w:color w:val="000000"/>
-          <w:sz w:val="18"/>
-          <w:u w:val="single"/>
-        </w:rPr>
-        <w:t>Contrato:</w:t>
-      </w:r>
-      <w:r>
-        <w:rPr>
-          <w:rFonts w:ascii="Segoe UI" w:eastAsia="Segoe UI" w:hAnsi="Segoe UI" w:cs="Segoe UI"/>
-          <w:b w:val="0"/>
-          <w:color w:val="000000"/>
-          <w:sz w:val="18"/>
-          <w:u w:val="single"/>
-        </w:rPr>
-        <w:t xml:space="preserve"> </w:t>
-      </w:r>
-      <w:r>
-        <w:rPr>
-          <w:rFonts w:ascii="Segoe UI" w:eastAsia="Segoe UI" w:hAnsi="Segoe UI" w:cs="Segoe UI"/>
-          <w:b/>
-          <w:color w:val="000000"/>
-          <w:sz w:val="18"/>
-          <w:u w:val="single"/>
-        </w:rPr>
-        <w:t xml:space="preserve"> - Assinante:</w:t>
-      </w:r>
-      <w:r>
-        <w:rPr>
-          <w:rFonts w:ascii="Segoe UI" w:eastAsia="Segoe UI" w:hAnsi="Segoe UI" w:cs="Segoe UI"/>
-          <w:b w:val="0"/>
-          <w:color w:val="000000"/>
-          <w:sz w:val="18"/>
-          <w:u w:val="single"/>
-        </w:rPr>
-        <w:t xml:space="preserve"> </w:t>
-      </w:r>
-    </w:p>
-    <w:p>
-      <w:pPr>
-        <w:jc w:val="left"/>
-        <w:rPr>
-          <w:rFonts w:ascii="Segoe UI" w:eastAsia="Segoe UI" w:hAnsi="Segoe UI" w:cs="Segoe UI"/>
-          <w:b w:val="0"/>
-          <w:color w:val="000000"/>
-          <w:sz w:val="18"/>
-          <w:u w:val="single"/>
-        </w:rPr>
-      </w:pPr>
-      <w:r>
-        <w:rPr>
-          <w:rFonts w:ascii="Segoe UI" w:eastAsia="Segoe UI" w:hAnsi="Segoe UI" w:cs="Segoe UI"/>
-          <w:b/>
-          <w:color w:val="000000"/>
-          <w:sz w:val="18"/>
-          <w:u w:val="none"/>
-        </w:rPr>
-        <w:t xml:space="preserve">Endereço:  </w:t>
-      </w:r>
-      <w:r>
-        <w:rPr>
-          <w:rFonts w:ascii="Segoe UI" w:eastAsia="Segoe UI" w:hAnsi="Segoe UI" w:cs="Segoe UI"/>
-          <w:b w:val="0"/>
-          <w:color w:val="000000"/>
-          <w:sz w:val="18"/>
-          <w:u w:val="none"/>
-        </w:rPr>
-        <w:t>V ORLANDO JOSE SCUTTI, Numero 1792  - PARQUE MONACO</w:t>
-      </w:r>
-    </w:p>
-    <w:p>
-      <w:pPr>
-        <w:jc w:val="left"/>
-        <w:rPr>
-          <w:rFonts w:ascii="Segoe UI" w:eastAsia="Segoe UI" w:hAnsi="Segoe UI" w:cs="Segoe UI"/>
-          <w:b w:val="0"/>
-          <w:color w:val="000000"/>
-          <w:sz w:val="18"/>
-          <w:u w:val="none"/>
-        </w:rPr>
-      </w:pPr>
-      <w:r>
-        <w:rPr>
-          <w:rFonts w:ascii="Segoe UI" w:eastAsia="Segoe UI" w:hAnsi="Segoe UI" w:cs="Segoe UI"/>
-          <w:b/>
-          <w:color w:val="000000"/>
-          <w:sz w:val="18"/>
-          <w:u w:val="none"/>
-        </w:rPr>
-        <w:t xml:space="preserve">CEP: </w:t>
-      </w:r>
-      <w:r>
-        <w:rPr>
-          <w:rFonts w:ascii="Segoe UI" w:eastAsia="Segoe UI" w:hAnsi="Segoe UI" w:cs="Segoe UI"/>
-          <w:b w:val="0"/>
-          <w:color w:val="000000"/>
-          <w:sz w:val="18"/>
-          <w:u w:val="none"/>
-        </w:rPr>
-        <w:t>15993-720</w:t>
-      </w:r>
-    </w:p>
-    <w:p>
-      <w:pPr>
-        <w:jc w:val="left"/>
-        <w:rPr>
-          <w:rFonts w:ascii="Segoe UI" w:eastAsia="Segoe UI" w:hAnsi="Segoe UI" w:cs="Segoe UI"/>
-          <w:b w:val="0"/>
-          <w:color w:val="000000"/>
-          <w:sz w:val="18"/>
-          <w:u w:val="none"/>
-        </w:rPr>
-      </w:pPr>
-      <w:r>
-        <w:rPr>
-          <w:rFonts w:ascii="Segoe UI" w:eastAsia="Segoe UI" w:hAnsi="Segoe UI" w:cs="Segoe UI"/>
-          <w:b/>
-          <w:color w:val="000000"/>
-          <w:sz w:val="18"/>
-          <w:u w:val="none"/>
-        </w:rPr>
-        <w:t xml:space="preserve">O.S.: </w:t>
-      </w:r>
-      <w:r>
-        <w:rPr>
-          <w:rFonts w:ascii="Segoe UI" w:eastAsia="Segoe UI" w:hAnsi="Segoe UI" w:cs="Segoe UI"/>
-          <w:b w:val="0"/>
-          <w:color w:val="000000"/>
-          <w:sz w:val="18"/>
-          <w:u w:val="none"/>
-        </w:rPr>
-        <w:t>2276880832</w:t>
-      </w:r>
-    </w:p>
-    <w:p>
-      <w:pPr>
-        <w:jc w:val="left"/>
-        <w:rPr>
-          <w:rFonts w:ascii="Segoe UI" w:eastAsia="Segoe UI" w:hAnsi="Segoe UI" w:cs="Segoe UI"/>
-          <w:b w:val="0"/>
-          <w:color w:val="000000"/>
-          <w:sz w:val="18"/>
-          <w:u w:val="none"/>
-        </w:rPr>
-      </w:pPr>
-    </w:p>
-    <w:p>
-      <w:pPr>
-        <w:jc w:val="left"/>
-        <w:rPr>
-          <w:rFonts w:ascii="Segoe UI" w:eastAsia="Segoe UI" w:hAnsi="Segoe UI" w:cs="Segoe UI"/>
-          <w:b w:val="0"/>
-          <w:color w:val="000000"/>
-          <w:sz w:val="18"/>
-          <w:u w:val="none"/>
-        </w:rPr>
-      </w:pPr>
-    </w:p>
-    <w:p>
-      <w:pPr>
-        <w:jc w:val="left"/>
-        <w:rPr>
-          <w:rFonts w:ascii="Segoe UI" w:eastAsia="Segoe UI" w:hAnsi="Segoe UI" w:cs="Segoe UI"/>
-          <w:b w:val="0"/>
-          <w:color w:val="000000"/>
-          <w:sz w:val="18"/>
-          <w:u w:val="none"/>
-        </w:rPr>
-      </w:pPr>
-      <w:r>
-        <w:rPr>
-          <w:rFonts w:ascii="Segoe UI" w:eastAsia="Segoe UI" w:hAnsi="Segoe UI" w:cs="Segoe UI"/>
-          <w:b/>
-          <w:color w:val="000000"/>
-          <w:sz w:val="18"/>
-          <w:u w:val="single"/>
-        </w:rPr>
-        <w:t>Contrato:</w:t>
-      </w:r>
-      <w:r>
-        <w:rPr>
-          <w:rFonts w:ascii="Segoe UI" w:eastAsia="Segoe UI" w:hAnsi="Segoe UI" w:cs="Segoe UI"/>
-          <w:b w:val="0"/>
-          <w:color w:val="000000"/>
-          <w:sz w:val="18"/>
-          <w:u w:val="single"/>
-        </w:rPr>
-        <w:t xml:space="preserve"> </w:t>
-      </w:r>
-      <w:r>
-        <w:rPr>
-          <w:rFonts w:ascii="Segoe UI" w:eastAsia="Segoe UI" w:hAnsi="Segoe UI" w:cs="Segoe UI"/>
-          <w:b/>
-          <w:color w:val="000000"/>
-          <w:sz w:val="18"/>
-          <w:u w:val="single"/>
-        </w:rPr>
-        <w:t xml:space="preserve"> - Assinante:</w:t>
-      </w:r>
-      <w:r>
-        <w:rPr>
-          <w:rFonts w:ascii="Segoe UI" w:eastAsia="Segoe UI" w:hAnsi="Segoe UI" w:cs="Segoe UI"/>
-          <w:b w:val="0"/>
-          <w:color w:val="000000"/>
-          <w:sz w:val="18"/>
-          <w:u w:val="single"/>
-        </w:rPr>
-        <w:t xml:space="preserve"> </w:t>
-      </w:r>
-    </w:p>
-    <w:p>
-      <w:pPr>
-        <w:jc w:val="left"/>
-        <w:rPr>
-          <w:rFonts w:ascii="Segoe UI" w:eastAsia="Segoe UI" w:hAnsi="Segoe UI" w:cs="Segoe UI"/>
-          <w:b w:val="0"/>
-          <w:color w:val="000000"/>
-          <w:sz w:val="18"/>
-          <w:u w:val="single"/>
-        </w:rPr>
-      </w:pPr>
-      <w:r>
-        <w:rPr>
-          <w:rFonts w:ascii="Segoe UI" w:eastAsia="Segoe UI" w:hAnsi="Segoe UI" w:cs="Segoe UI"/>
-          <w:b/>
-          <w:color w:val="000000"/>
-          <w:sz w:val="18"/>
-          <w:u w:val="none"/>
-        </w:rPr>
-        <w:t xml:space="preserve">Endereço:  </w:t>
-      </w:r>
-      <w:r>
-        <w:rPr>
-          <w:rFonts w:ascii="Segoe UI" w:eastAsia="Segoe UI" w:hAnsi="Segoe UI" w:cs="Segoe UI"/>
-          <w:b w:val="0"/>
-          <w:color w:val="000000"/>
-          <w:sz w:val="18"/>
-          <w:u w:val="none"/>
-        </w:rPr>
-        <w:t>V ORLANDO JOSE SCUTTI, Numero 1792  - PARQUE MONACO</w:t>
-      </w:r>
-    </w:p>
-    <w:p>
-      <w:pPr>
-        <w:jc w:val="left"/>
-        <w:rPr>
-          <w:rFonts w:ascii="Segoe UI" w:eastAsia="Segoe UI" w:hAnsi="Segoe UI" w:cs="Segoe UI"/>
-          <w:b w:val="0"/>
-          <w:color w:val="000000"/>
-          <w:sz w:val="18"/>
-          <w:u w:val="none"/>
-        </w:rPr>
-      </w:pPr>
-      <w:r>
-        <w:rPr>
-          <w:rFonts w:ascii="Segoe UI" w:eastAsia="Segoe UI" w:hAnsi="Segoe UI" w:cs="Segoe UI"/>
-          <w:b/>
-          <w:color w:val="000000"/>
-          <w:sz w:val="18"/>
-          <w:u w:val="none"/>
-        </w:rPr>
-        <w:t xml:space="preserve">CEP: </w:t>
-      </w:r>
-      <w:r>
-        <w:rPr>
-          <w:rFonts w:ascii="Segoe UI" w:eastAsia="Segoe UI" w:hAnsi="Segoe UI" w:cs="Segoe UI"/>
-          <w:b w:val="0"/>
-          <w:color w:val="000000"/>
-          <w:sz w:val="18"/>
-          <w:u w:val="none"/>
-        </w:rPr>
-        <w:t>15993-720</w:t>
-      </w:r>
-    </w:p>
-    <w:p>
-      <w:pPr>
-        <w:jc w:val="left"/>
-        <w:rPr>
-          <w:rFonts w:ascii="Segoe UI" w:eastAsia="Segoe UI" w:hAnsi="Segoe UI" w:cs="Segoe UI"/>
-          <w:b w:val="0"/>
-          <w:color w:val="000000"/>
-          <w:sz w:val="18"/>
-          <w:u w:val="none"/>
-        </w:rPr>
-      </w:pPr>
-      <w:r>
-        <w:rPr>
-          <w:rFonts w:ascii="Segoe UI" w:eastAsia="Segoe UI" w:hAnsi="Segoe UI" w:cs="Segoe UI"/>
-          <w:b/>
-          <w:color w:val="000000"/>
-          <w:sz w:val="18"/>
-          <w:u w:val="none"/>
-        </w:rPr>
-        <w:t xml:space="preserve">O.S.: </w:t>
-      </w:r>
-      <w:r>
-        <w:rPr>
-          <w:rFonts w:ascii="Segoe UI" w:eastAsia="Segoe UI" w:hAnsi="Segoe UI" w:cs="Segoe UI"/>
-          <w:b w:val="0"/>
-          <w:color w:val="000000"/>
-          <w:sz w:val="18"/>
-          <w:u w:val="none"/>
-        </w:rPr>
-        <w:t>2276880821</w:t>
-      </w:r>
-    </w:p>
-    <w:p>
-      <w:pPr>
-        <w:jc w:val="left"/>
-        <w:rPr>
-          <w:rFonts w:ascii="Segoe UI" w:eastAsia="Segoe UI" w:hAnsi="Segoe UI" w:cs="Segoe UI"/>
-          <w:b w:val="0"/>
-          <w:color w:val="000000"/>
-          <w:sz w:val="18"/>
-          <w:u w:val="none"/>
-        </w:rPr>
-      </w:pPr>
-    </w:p>
-    <w:p>
-      <w:pPr>
-        <w:jc w:val="left"/>
-        <w:rPr>
-          <w:rFonts w:ascii="Segoe UI" w:eastAsia="Segoe UI" w:hAnsi="Segoe UI" w:cs="Segoe UI"/>
-          <w:b w:val="0"/>
-          <w:color w:val="000000"/>
-          <w:sz w:val="18"/>
-          <w:u w:val="none"/>
-        </w:rPr>
-      </w:pPr>
-    </w:p>
-    <w:p>
-      <w:pPr>
-        <w:jc w:val="left"/>
-        <w:rPr>
-          <w:rFonts w:ascii="Segoe UI" w:eastAsia="Segoe UI" w:hAnsi="Segoe UI" w:cs="Segoe UI"/>
-          <w:b w:val="0"/>
-          <w:color w:val="000000"/>
-          <w:sz w:val="18"/>
-          <w:u w:val="none"/>
-        </w:rPr>
-      </w:pPr>
-      <w:r>
-        <w:rPr>
-          <w:rFonts w:ascii="Segoe UI" w:eastAsia="Segoe UI" w:hAnsi="Segoe UI" w:cs="Segoe UI"/>
-          <w:b/>
-          <w:color w:val="000000"/>
-          <w:sz w:val="18"/>
-          <w:u w:val="single"/>
-        </w:rPr>
-        <w:t>Contrato:</w:t>
-      </w:r>
-      <w:r>
-        <w:rPr>
-          <w:rFonts w:ascii="Segoe UI" w:eastAsia="Segoe UI" w:hAnsi="Segoe UI" w:cs="Segoe UI"/>
-          <w:b w:val="0"/>
-          <w:color w:val="000000"/>
-          <w:sz w:val="18"/>
-          <w:u w:val="single"/>
-        </w:rPr>
-        <w:t xml:space="preserve"> </w:t>
-      </w:r>
-      <w:r>
-        <w:rPr>
-          <w:rFonts w:ascii="Segoe UI" w:eastAsia="Segoe UI" w:hAnsi="Segoe UI" w:cs="Segoe UI"/>
-          <w:b/>
-          <w:color w:val="000000"/>
-          <w:sz w:val="18"/>
-          <w:u w:val="single"/>
-        </w:rPr>
-        <w:t xml:space="preserve"> - Assinante:</w:t>
-      </w:r>
-      <w:r>
-        <w:rPr>
-          <w:rFonts w:ascii="Segoe UI" w:eastAsia="Segoe UI" w:hAnsi="Segoe UI" w:cs="Segoe UI"/>
-          <w:b w:val="0"/>
-          <w:color w:val="000000"/>
-          <w:sz w:val="18"/>
-          <w:u w:val="single"/>
-        </w:rPr>
-        <w:t xml:space="preserve"> </w:t>
-      </w:r>
-    </w:p>
-    <w:p>
-      <w:pPr>
-        <w:jc w:val="left"/>
-        <w:rPr>
-          <w:rFonts w:ascii="Segoe UI" w:eastAsia="Segoe UI" w:hAnsi="Segoe UI" w:cs="Segoe UI"/>
-          <w:b w:val="0"/>
-          <w:color w:val="000000"/>
-          <w:sz w:val="18"/>
-          <w:u w:val="single"/>
-        </w:rPr>
-      </w:pPr>
-      <w:r>
-        <w:rPr>
-          <w:rFonts w:ascii="Segoe UI" w:eastAsia="Segoe UI" w:hAnsi="Segoe UI" w:cs="Segoe UI"/>
-          <w:b/>
-          <w:color w:val="000000"/>
-          <w:sz w:val="18"/>
-          <w:u w:val="none"/>
-        </w:rPr>
-        <w:t xml:space="preserve">Endereço:  </w:t>
-      </w:r>
-      <w:r>
-        <w:rPr>
-          <w:rFonts w:ascii="Segoe UI" w:eastAsia="Segoe UI" w:hAnsi="Segoe UI" w:cs="Segoe UI"/>
-          <w:b w:val="0"/>
-          <w:color w:val="000000"/>
-          <w:sz w:val="18"/>
-          <w:u w:val="none"/>
-        </w:rPr>
-        <w:t>AV TIRADENTES, Numero 2091  - -</w:t>
-      </w:r>
-    </w:p>
-    <w:p>
-      <w:pPr>
-        <w:jc w:val="left"/>
-        <w:rPr>
-          <w:rFonts w:ascii="Segoe UI" w:eastAsia="Segoe UI" w:hAnsi="Segoe UI" w:cs="Segoe UI"/>
-          <w:b w:val="0"/>
-          <w:color w:val="000000"/>
-          <w:sz w:val="18"/>
-          <w:u w:val="none"/>
-        </w:rPr>
-      </w:pPr>
-      <w:r>
-        <w:rPr>
-          <w:rFonts w:ascii="Segoe UI" w:eastAsia="Segoe UI" w:hAnsi="Segoe UI" w:cs="Segoe UI"/>
-          <w:b/>
-          <w:color w:val="000000"/>
-          <w:sz w:val="18"/>
-          <w:u w:val="none"/>
-        </w:rPr>
-        <w:t xml:space="preserve">CEP: </w:t>
-      </w:r>
-      <w:r>
-        <w:rPr>
-          <w:rFonts w:ascii="Segoe UI" w:eastAsia="Segoe UI" w:hAnsi="Segoe UI" w:cs="Segoe UI"/>
-          <w:b w:val="0"/>
-          <w:color w:val="000000"/>
-          <w:sz w:val="18"/>
-          <w:u w:val="none"/>
-        </w:rPr>
-        <w:t>15997-080</w:t>
-      </w:r>
-    </w:p>
-    <w:p>
-      <w:pPr>
-        <w:jc w:val="left"/>
-        <w:rPr>
-          <w:rFonts w:ascii="Segoe UI" w:eastAsia="Segoe UI" w:hAnsi="Segoe UI" w:cs="Segoe UI"/>
-          <w:b w:val="0"/>
-          <w:color w:val="000000"/>
-          <w:sz w:val="18"/>
-          <w:u w:val="none"/>
-        </w:rPr>
-      </w:pPr>
-      <w:r>
-        <w:rPr>
-          <w:rFonts w:ascii="Segoe UI" w:eastAsia="Segoe UI" w:hAnsi="Segoe UI" w:cs="Segoe UI"/>
-          <w:b/>
-          <w:color w:val="000000"/>
-          <w:sz w:val="18"/>
-          <w:u w:val="none"/>
-        </w:rPr>
-        <w:t xml:space="preserve">O.S.: </w:t>
-      </w:r>
-      <w:r>
-        <w:rPr>
-          <w:rFonts w:ascii="Segoe UI" w:eastAsia="Segoe UI" w:hAnsi="Segoe UI" w:cs="Segoe UI"/>
-          <w:b w:val="0"/>
-          <w:color w:val="000000"/>
-          <w:sz w:val="18"/>
-          <w:u w:val="none"/>
-        </w:rPr>
-        <w:t>2271195083</w:t>
-      </w:r>
-    </w:p>
-    <w:p>
-      <w:pPr>
-        <w:jc w:val="left"/>
-        <w:rPr>
-          <w:rFonts w:ascii="Segoe UI" w:eastAsia="Segoe UI" w:hAnsi="Segoe UI" w:cs="Segoe UI"/>
-          <w:b w:val="0"/>
-          <w:color w:val="000000"/>
-          <w:sz w:val="18"/>
-          <w:u w:val="none"/>
-        </w:rPr>
-      </w:pPr>
-    </w:p>
-    <w:p>
-      <w:pPr>
-        <w:jc w:val="left"/>
-        <w:rPr>
-          <w:rFonts w:ascii="Segoe UI" w:eastAsia="Segoe UI" w:hAnsi="Segoe UI" w:cs="Segoe UI"/>
-          <w:b w:val="0"/>
-          <w:color w:val="000000"/>
-          <w:sz w:val="18"/>
-          <w:u w:val="none"/>
-        </w:rPr>
-      </w:pPr>
-    </w:p>
-    <w:p>
-      <w:pPr>
-        <w:jc w:val="left"/>
-        <w:rPr>
-          <w:rFonts w:ascii="Segoe UI" w:eastAsia="Segoe UI" w:hAnsi="Segoe UI" w:cs="Segoe UI"/>
-          <w:b w:val="0"/>
-          <w:color w:val="000000"/>
-          <w:sz w:val="18"/>
-          <w:u w:val="none"/>
-        </w:rPr>
-      </w:pPr>
-      <w:r>
-        <w:rPr>
-          <w:rFonts w:ascii="Segoe UI" w:eastAsia="Segoe UI" w:hAnsi="Segoe UI" w:cs="Segoe UI"/>
-          <w:b/>
-          <w:color w:val="000000"/>
-          <w:sz w:val="18"/>
-          <w:u w:val="single"/>
-        </w:rPr>
-        <w:t>Contrato:</w:t>
-      </w:r>
-      <w:r>
-        <w:rPr>
-          <w:rFonts w:ascii="Segoe UI" w:eastAsia="Segoe UI" w:hAnsi="Segoe UI" w:cs="Segoe UI"/>
-          <w:b w:val="0"/>
-          <w:color w:val="000000"/>
-          <w:sz w:val="18"/>
-          <w:u w:val="single"/>
-        </w:rPr>
-        <w:t xml:space="preserve"> </w:t>
-      </w:r>
-      <w:r>
-        <w:rPr>
-          <w:rFonts w:ascii="Segoe UI" w:eastAsia="Segoe UI" w:hAnsi="Segoe UI" w:cs="Segoe UI"/>
-          <w:b/>
-          <w:color w:val="000000"/>
-          <w:sz w:val="18"/>
-          <w:u w:val="single"/>
-        </w:rPr>
-        <w:t xml:space="preserve"> - Assinante:</w:t>
-      </w:r>
-      <w:r>
-        <w:rPr>
-          <w:rFonts w:ascii="Segoe UI" w:eastAsia="Segoe UI" w:hAnsi="Segoe UI" w:cs="Segoe UI"/>
-          <w:b w:val="0"/>
-          <w:color w:val="000000"/>
-          <w:sz w:val="18"/>
-          <w:u w:val="single"/>
-        </w:rPr>
-        <w:t xml:space="preserve"> </w:t>
-      </w:r>
-    </w:p>
-    <w:p>
-      <w:pPr>
-        <w:jc w:val="left"/>
-        <w:rPr>
-          <w:rFonts w:ascii="Segoe UI" w:eastAsia="Segoe UI" w:hAnsi="Segoe UI" w:cs="Segoe UI"/>
-          <w:b w:val="0"/>
-          <w:color w:val="000000"/>
-          <w:sz w:val="18"/>
-          <w:u w:val="single"/>
-        </w:rPr>
-      </w:pPr>
-      <w:r>
-        <w:rPr>
-          <w:rFonts w:ascii="Segoe UI" w:eastAsia="Segoe UI" w:hAnsi="Segoe UI" w:cs="Segoe UI"/>
-          <w:b/>
-          <w:color w:val="000000"/>
-          <w:sz w:val="18"/>
-          <w:u w:val="none"/>
-        </w:rPr>
-        <w:t xml:space="preserve">Endereço:  </w:t>
-      </w:r>
-      <w:r>
-        <w:rPr>
-          <w:rFonts w:ascii="Segoe UI" w:eastAsia="Segoe UI" w:hAnsi="Segoe UI" w:cs="Segoe UI"/>
-          <w:b w:val="0"/>
-          <w:color w:val="000000"/>
-          <w:sz w:val="18"/>
-          <w:u w:val="none"/>
-        </w:rPr>
-        <w:t>R BAHIA, Numero 597 FD - JARDIM DO BOSQUE</w:t>
-      </w:r>
-    </w:p>
-    <w:p>
-      <w:pPr>
-        <w:jc w:val="left"/>
-        <w:rPr>
-          <w:rFonts w:ascii="Segoe UI" w:eastAsia="Segoe UI" w:hAnsi="Segoe UI" w:cs="Segoe UI"/>
-          <w:b w:val="0"/>
-          <w:color w:val="000000"/>
-          <w:sz w:val="18"/>
-          <w:u w:val="none"/>
-        </w:rPr>
-      </w:pPr>
-      <w:r>
-        <w:rPr>
-          <w:rFonts w:ascii="Segoe UI" w:eastAsia="Segoe UI" w:hAnsi="Segoe UI" w:cs="Segoe UI"/>
-          <w:b/>
-          <w:color w:val="000000"/>
-          <w:sz w:val="18"/>
-          <w:u w:val="none"/>
-        </w:rPr>
-        <w:t xml:space="preserve">CEP: </w:t>
-      </w:r>
-      <w:r>
-        <w:rPr>
-          <w:rFonts w:ascii="Segoe UI" w:eastAsia="Segoe UI" w:hAnsi="Segoe UI" w:cs="Segoe UI"/>
-          <w:b w:val="0"/>
-          <w:color w:val="000000"/>
-          <w:sz w:val="18"/>
-          <w:u w:val="none"/>
-        </w:rPr>
-        <w:t>15997-120</w:t>
-      </w:r>
-    </w:p>
-    <w:p>
-      <w:pPr>
-        <w:jc w:val="left"/>
-        <w:rPr>
-          <w:rFonts w:ascii="Segoe UI" w:eastAsia="Segoe UI" w:hAnsi="Segoe UI" w:cs="Segoe UI"/>
-          <w:b w:val="0"/>
-          <w:color w:val="000000"/>
-          <w:sz w:val="18"/>
-          <w:u w:val="none"/>
-        </w:rPr>
-      </w:pPr>
-      <w:r>
-        <w:rPr>
-          <w:rFonts w:ascii="Segoe UI" w:eastAsia="Segoe UI" w:hAnsi="Segoe UI" w:cs="Segoe UI"/>
-          <w:b/>
-          <w:color w:val="000000"/>
-          <w:sz w:val="18"/>
-          <w:u w:val="none"/>
-        </w:rPr>
-        <w:t xml:space="preserve">O.S.: </w:t>
-      </w:r>
-      <w:r>
-        <w:rPr>
-          <w:rFonts w:ascii="Segoe UI" w:eastAsia="Segoe UI" w:hAnsi="Segoe UI" w:cs="Segoe UI"/>
-          <w:b w:val="0"/>
-          <w:color w:val="000000"/>
-          <w:sz w:val="18"/>
-          <w:u w:val="none"/>
-        </w:rPr>
-        <w:t>2276554717</w:t>
-      </w:r>
-    </w:p>
-    <w:p>
-      <w:pPr>
-        <w:jc w:val="left"/>
-        <w:rPr>
-          <w:rFonts w:ascii="Segoe UI" w:eastAsia="Segoe UI" w:hAnsi="Segoe UI" w:cs="Segoe UI"/>
-          <w:b w:val="0"/>
-          <w:color w:val="000000"/>
-          <w:sz w:val="18"/>
-          <w:u w:val="none"/>
-        </w:rPr>
-      </w:pPr>
-    </w:p>
-    <w:p>
-      <w:pPr>
-        <w:jc w:val="left"/>
-        <w:rPr>
-          <w:rFonts w:ascii="Segoe UI" w:eastAsia="Segoe UI" w:hAnsi="Segoe UI" w:cs="Segoe UI"/>
-          <w:b w:val="0"/>
-          <w:color w:val="000000"/>
-          <w:sz w:val="18"/>
-          <w:u w:val="none"/>
-        </w:rPr>
-      </w:pPr>
-    </w:p>
-    <w:p>
-      <w:pPr>
-        <w:jc w:val="left"/>
-        <w:rPr>
-          <w:rFonts w:ascii="Segoe UI" w:eastAsia="Segoe UI" w:hAnsi="Segoe UI" w:cs="Segoe UI"/>
-          <w:b w:val="0"/>
-          <w:color w:val="000000"/>
-          <w:sz w:val="18"/>
-          <w:u w:val="none"/>
-        </w:rPr>
-      </w:pPr>
-      <w:r>
-        <w:rPr>
-          <w:rFonts w:ascii="Segoe UI" w:eastAsia="Segoe UI" w:hAnsi="Segoe UI" w:cs="Segoe UI"/>
-          <w:b/>
-          <w:color w:val="000000"/>
-          <w:sz w:val="28"/>
-        </w:rPr>
-        <w:t>ROTA DE TRABALHO - 25/04/2022</w:t>
-      </w:r>
-    </w:p>
-    <w:p>
-      <w:pPr>
-        <w:jc w:val="center"/>
-        <w:rPr>
-          <w:rFonts w:ascii="Segoe UI" w:eastAsia="Segoe UI" w:hAnsi="Segoe UI" w:cs="Segoe UI"/>
-          <w:b/>
-          <w:color w:val="000000"/>
-          <w:sz w:val="28"/>
-        </w:rPr>
-      </w:pPr>
-    </w:p>
-    <w:p>
-      <w:pPr>
-        <w:jc w:val="left"/>
-        <w:rPr>
-          <w:rFonts w:ascii="Segoe UI" w:eastAsia="Segoe UI" w:hAnsi="Segoe UI" w:cs="Segoe UI"/>
-          <w:b/>
-          <w:color w:val="000000"/>
-          <w:sz w:val="22"/>
-        </w:rPr>
-      </w:pPr>
-      <w:r>
-        <w:rPr>
-          <w:rFonts w:ascii="Segoe UI" w:eastAsia="Segoe UI" w:hAnsi="Segoe UI" w:cs="Segoe UI"/>
-          <w:b/>
-          <w:color w:val="000000"/>
-          <w:sz w:val="22"/>
-        </w:rPr>
-        <w:t>Nome da Equipe: EQUIPE A</w:t>
+        <w:t>Nome da Equipe: EQUIPE C</w:t>
       </w:r>
     </w:p>
     <w:p>

</xml_diff>